<commit_message>
Updated User Manual and PowerPoint
</commit_message>
<xml_diff>
--- a/Documentation/Bear_Rides_User_Manual_v1.docx
+++ b/Documentation/Bear_Rides_User_Manual_v1.docx
@@ -3240,79 +3240,77 @@
         <w:tab/>
         <w:t>Data Flows</w:t>
       </w:r>
-      <w:bookmarkStart w:id="32" w:name="_GoBack"/>
       <w:bookmarkEnd w:id="31"/>
+    </w:p>
+    <w:p>
+      <w:pPr>
+        <w:jc w:val="both"/>
+      </w:pPr>
+    </w:p>
+    <w:p>
+      <w:pPr>
+        <w:jc w:val="both"/>
+      </w:pPr>
+      <w:r>
+        <w:t xml:space="preserve">Users </w:t>
+      </w:r>
+      <w:r>
+        <w:t>join or start a trip</w:t>
+      </w:r>
+      <w:r>
+        <w:t xml:space="preserve"> by </w:t>
+      </w:r>
+      <w:r>
+        <w:t>viewing/adding a message</w:t>
+      </w:r>
+      <w:r>
+        <w:t xml:space="preserve">, which </w:t>
+      </w:r>
+      <w:r>
+        <w:t>will be listed on message board page</w:t>
+      </w:r>
+      <w:r>
+        <w:t xml:space="preserve">. </w:t>
+      </w:r>
+      <w:r>
+        <w:t>U</w:t>
+      </w:r>
+      <w:r>
+        <w:t xml:space="preserve">sers may change </w:t>
+      </w:r>
+      <w:r>
+        <w:t xml:space="preserve">the message detail before the trip start. </w:t>
+      </w:r>
+      <w:r>
+        <w:t>Also,</w:t>
+      </w:r>
+      <w:r>
+        <w:t xml:space="preserve"> one user can send a message to another user.</w:t>
+      </w:r>
+    </w:p>
+    <w:p>
+      <w:pPr>
+        <w:jc w:val="both"/>
+      </w:pPr>
+    </w:p>
+    <w:p>
+      <w:pPr>
+        <w:pStyle w:val="Heading2"/>
+        <w:jc w:val="both"/>
+      </w:pPr>
+      <w:bookmarkStart w:id="32" w:name="_Toc480255371"/>
+      <w:bookmarkStart w:id="33" w:name="_Toc480348012"/>
+      <w:bookmarkStart w:id="34" w:name="_Toc275378681"/>
+      <w:r>
+        <w:t>2.3</w:t>
+      </w:r>
+      <w:r>
+        <w:tab/>
+        <w:t>User Access Levels</w:t>
+      </w:r>
       <w:bookmarkEnd w:id="32"/>
-    </w:p>
-    <w:p>
-      <w:pPr>
-        <w:jc w:val="both"/>
-      </w:pPr>
-    </w:p>
-    <w:p>
-      <w:pPr>
-        <w:jc w:val="both"/>
-      </w:pPr>
-      <w:r>
-        <w:t xml:space="preserve">Users </w:t>
-      </w:r>
-      <w:r>
-        <w:t>join or start a trip</w:t>
-      </w:r>
-      <w:r>
-        <w:t xml:space="preserve"> by </w:t>
-      </w:r>
-      <w:r>
-        <w:t>viewing/adding a message</w:t>
-      </w:r>
-      <w:r>
-        <w:t xml:space="preserve">, which </w:t>
-      </w:r>
-      <w:r>
-        <w:t>will be listed on message board page</w:t>
-      </w:r>
-      <w:r>
-        <w:t xml:space="preserve">. </w:t>
-      </w:r>
-      <w:r>
-        <w:t>U</w:t>
-      </w:r>
-      <w:r>
-        <w:t xml:space="preserve">sers may change </w:t>
-      </w:r>
-      <w:r>
-        <w:t xml:space="preserve">the message detail before the trip start. </w:t>
-      </w:r>
-      <w:r>
-        <w:t>Also,</w:t>
-      </w:r>
-      <w:r>
-        <w:t xml:space="preserve"> one user can send a message to another user.</w:t>
-      </w:r>
-    </w:p>
-    <w:p>
-      <w:pPr>
-        <w:jc w:val="both"/>
-      </w:pPr>
-    </w:p>
-    <w:p>
-      <w:pPr>
-        <w:pStyle w:val="Heading2"/>
-        <w:jc w:val="both"/>
-      </w:pPr>
-      <w:bookmarkStart w:id="33" w:name="_Toc480255371"/>
-      <w:bookmarkStart w:id="34" w:name="_Toc480348012"/>
-      <w:bookmarkStart w:id="35" w:name="_Toc275378681"/>
-      <w:r>
-        <w:t>2.3</w:t>
-      </w:r>
-      <w:r>
-        <w:tab/>
-        <w:t>User Access Levels</w:t>
-      </w:r>
       <w:bookmarkEnd w:id="33"/>
       <w:bookmarkEnd w:id="34"/>
-      <w:bookmarkEnd w:id="35"/>
     </w:p>
     <w:p>
       <w:pPr>
@@ -3426,302 +3424,302 @@
       <w:pPr>
         <w:pStyle w:val="Heading1"/>
       </w:pPr>
-      <w:bookmarkStart w:id="36" w:name="_Toc480255373"/>
-      <w:bookmarkStart w:id="37" w:name="_Toc480348014"/>
-      <w:bookmarkStart w:id="38" w:name="_Toc275378682"/>
+      <w:bookmarkStart w:id="35" w:name="_Toc480255373"/>
+      <w:bookmarkStart w:id="36" w:name="_Toc480348014"/>
+      <w:bookmarkStart w:id="37" w:name="_Toc275378682"/>
       <w:r>
         <w:lastRenderedPageBreak/>
         <w:t>GETTING STARTED</w:t>
       </w:r>
+      <w:bookmarkEnd w:id="35"/>
       <w:bookmarkEnd w:id="36"/>
       <w:bookmarkEnd w:id="37"/>
+    </w:p>
+    <w:p/>
+    <w:p>
+      <w:pPr>
+        <w:pStyle w:val="Heading2"/>
+        <w:jc w:val="both"/>
+      </w:pPr>
+      <w:r>
+        <w:t>3.1</w:t>
+      </w:r>
+      <w:r>
+        <w:tab/>
+        <w:t>Register</w:t>
+      </w:r>
+    </w:p>
+    <w:p/>
+    <w:p>
+      <w:r>
+        <w:t>Register will require your personal information</w:t>
+      </w:r>
+      <w:r>
+        <w:t xml:space="preserve"> of your name, your age, your contact information, your email address, and you must set up a password to process register.</w:t>
+      </w:r>
+    </w:p>
+    <w:p/>
+    <w:p>
+      <w:pPr>
+        <w:pStyle w:val="Heading2"/>
+        <w:jc w:val="both"/>
+      </w:pPr>
+      <w:bookmarkStart w:id="38" w:name="_Toc480255374"/>
+      <w:bookmarkStart w:id="39" w:name="_Toc480348015"/>
+      <w:bookmarkStart w:id="40" w:name="_Toc275378683"/>
+      <w:r>
+        <w:t>3.</w:t>
+      </w:r>
+      <w:r>
+        <w:t>2</w:t>
+      </w:r>
+      <w:r>
+        <w:tab/>
+        <w:t>Logging On</w:t>
+      </w:r>
       <w:bookmarkEnd w:id="38"/>
-    </w:p>
-    <w:p/>
-    <w:p>
-      <w:pPr>
-        <w:pStyle w:val="Heading2"/>
-        <w:jc w:val="both"/>
-      </w:pPr>
-      <w:r>
-        <w:t>3.1</w:t>
-      </w:r>
-      <w:r>
-        <w:tab/>
-        <w:t>Register</w:t>
-      </w:r>
-    </w:p>
-    <w:p/>
-    <w:p>
-      <w:r>
-        <w:t>Register will require your personal information</w:t>
-      </w:r>
-      <w:r>
-        <w:t xml:space="preserve"> of your name, your age, your contact information, your email address, and you must set up a password to process register.</w:t>
-      </w:r>
-    </w:p>
-    <w:p/>
-    <w:p>
-      <w:pPr>
-        <w:pStyle w:val="Heading2"/>
-        <w:jc w:val="both"/>
-      </w:pPr>
-      <w:bookmarkStart w:id="39" w:name="_Toc480255374"/>
-      <w:bookmarkStart w:id="40" w:name="_Toc480348015"/>
-      <w:bookmarkStart w:id="41" w:name="_Toc275378683"/>
-      <w:r>
-        <w:t>3.</w:t>
-      </w:r>
-      <w:r>
-        <w:t>2</w:t>
-      </w:r>
-      <w:r>
-        <w:tab/>
-        <w:t>Logging On</w:t>
-      </w:r>
       <w:bookmarkEnd w:id="39"/>
       <w:bookmarkEnd w:id="40"/>
+    </w:p>
+    <w:p>
+      <w:pPr>
+        <w:jc w:val="both"/>
+      </w:pPr>
+    </w:p>
+    <w:p>
+      <w:pPr>
+        <w:jc w:val="both"/>
+      </w:pPr>
+      <w:r>
+        <w:t>Your</w:t>
+      </w:r>
+      <w:r>
+        <w:t xml:space="preserve"> </w:t>
+      </w:r>
+      <w:r>
+        <w:t>email</w:t>
+      </w:r>
+      <w:r>
+        <w:t xml:space="preserve"> and password </w:t>
+      </w:r>
+      <w:r>
+        <w:t>are</w:t>
+      </w:r>
+      <w:r>
+        <w:t xml:space="preserve"> required to log onto </w:t>
+      </w:r>
+      <w:r>
+        <w:t>the software</w:t>
+      </w:r>
+      <w:r>
+        <w:t>.</w:t>
+      </w:r>
+    </w:p>
+    <w:p>
+      <w:pPr>
+        <w:jc w:val="both"/>
+      </w:pPr>
+    </w:p>
+    <w:p>
+      <w:pPr>
+        <w:jc w:val="both"/>
+      </w:pPr>
+    </w:p>
+    <w:p>
+      <w:pPr>
+        <w:pStyle w:val="Heading2"/>
+        <w:jc w:val="both"/>
+      </w:pPr>
+      <w:bookmarkStart w:id="41" w:name="_Toc480255375"/>
+      <w:bookmarkStart w:id="42" w:name="_Toc480348016"/>
+      <w:bookmarkStart w:id="43" w:name="_Toc275378684"/>
+      <w:r>
+        <w:t>3.</w:t>
+      </w:r>
+      <w:r>
+        <w:t>3</w:t>
+      </w:r>
+      <w:r>
+        <w:tab/>
+        <w:t>S</w:t>
+      </w:r>
+      <w:r>
+        <w:t>oftware</w:t>
+      </w:r>
+      <w:r>
+        <w:t xml:space="preserve"> Menu</w:t>
+      </w:r>
       <w:bookmarkEnd w:id="41"/>
-    </w:p>
-    <w:p>
-      <w:pPr>
-        <w:jc w:val="both"/>
-      </w:pPr>
-    </w:p>
-    <w:p>
-      <w:pPr>
-        <w:jc w:val="both"/>
-      </w:pPr>
-      <w:r>
-        <w:t>Your</w:t>
-      </w:r>
-      <w:r>
-        <w:t xml:space="preserve"> </w:t>
-      </w:r>
-      <w:r>
-        <w:t>email</w:t>
-      </w:r>
-      <w:r>
-        <w:t xml:space="preserve"> and password </w:t>
-      </w:r>
-      <w:r>
-        <w:t>are</w:t>
-      </w:r>
-      <w:r>
-        <w:t xml:space="preserve"> required to log onto </w:t>
-      </w:r>
-      <w:r>
-        <w:t>the software</w:t>
-      </w:r>
-      <w:r>
-        <w:t>.</w:t>
-      </w:r>
-    </w:p>
-    <w:p>
-      <w:pPr>
-        <w:jc w:val="both"/>
-      </w:pPr>
-    </w:p>
-    <w:p>
-      <w:pPr>
-        <w:jc w:val="both"/>
-      </w:pPr>
-    </w:p>
-    <w:p>
-      <w:pPr>
-        <w:pStyle w:val="Heading2"/>
-        <w:jc w:val="both"/>
-      </w:pPr>
-      <w:bookmarkStart w:id="42" w:name="_Toc480255375"/>
-      <w:bookmarkStart w:id="43" w:name="_Toc480348016"/>
-      <w:bookmarkStart w:id="44" w:name="_Toc275378684"/>
-      <w:r>
-        <w:t>3.</w:t>
-      </w:r>
-      <w:r>
-        <w:t>3</w:t>
-      </w:r>
-      <w:r>
-        <w:tab/>
-        <w:t>S</w:t>
-      </w:r>
-      <w:r>
-        <w:t>oftware</w:t>
-      </w:r>
-      <w:r>
-        <w:t xml:space="preserve"> Menu</w:t>
-      </w:r>
       <w:bookmarkEnd w:id="42"/>
       <w:bookmarkEnd w:id="43"/>
+    </w:p>
+    <w:p/>
+    <w:p>
+      <w:pPr>
+        <w:pStyle w:val="Heading3"/>
+        <w:jc w:val="both"/>
+      </w:pPr>
+      <w:bookmarkStart w:id="44" w:name="_Toc480255376"/>
+      <w:bookmarkStart w:id="45" w:name="_Toc480348017"/>
+      <w:bookmarkStart w:id="46" w:name="_Toc275378685"/>
+      <w:r>
+        <w:t>3.</w:t>
+      </w:r>
+      <w:r>
+        <w:t>3</w:t>
+      </w:r>
+      <w:r>
+        <w:t>.</w:t>
+      </w:r>
+      <w:r>
+        <w:t>1</w:t>
+      </w:r>
+      <w:r>
+        <w:tab/>
+      </w:r>
       <w:bookmarkEnd w:id="44"/>
-    </w:p>
-    <w:p/>
-    <w:p>
-      <w:pPr>
-        <w:pStyle w:val="Heading3"/>
-        <w:jc w:val="both"/>
-      </w:pPr>
-      <w:bookmarkStart w:id="45" w:name="_Toc480255376"/>
-      <w:bookmarkStart w:id="46" w:name="_Toc480348017"/>
-      <w:bookmarkStart w:id="47" w:name="_Toc275378685"/>
-      <w:r>
-        <w:t>3.</w:t>
-      </w:r>
-      <w:r>
-        <w:t>3</w:t>
-      </w:r>
-      <w:r>
-        <w:t>.</w:t>
-      </w:r>
-      <w:r>
-        <w:t>1</w:t>
-      </w:r>
-      <w:r>
-        <w:tab/>
-      </w:r>
       <w:bookmarkEnd w:id="45"/>
       <w:bookmarkEnd w:id="46"/>
+      <w:r>
+        <w:t>Your</w:t>
+      </w:r>
+      <w:r>
+        <w:t xml:space="preserve"> </w:t>
+      </w:r>
+      <w:r>
+        <w:t>Trip</w:t>
+      </w:r>
+    </w:p>
+    <w:p>
+      <w:pPr>
+        <w:jc w:val="both"/>
+      </w:pPr>
+    </w:p>
+    <w:p>
+      <w:pPr>
+        <w:jc w:val="both"/>
+      </w:pPr>
+      <w:r>
+        <w:t>Open the list of your trip</w:t>
+      </w:r>
+      <w:r>
+        <w:t>.</w:t>
+      </w:r>
+    </w:p>
+    <w:p>
+      <w:pPr>
+        <w:jc w:val="both"/>
+      </w:pPr>
+    </w:p>
+    <w:p>
+      <w:pPr>
+        <w:pStyle w:val="Heading3"/>
+        <w:jc w:val="both"/>
+      </w:pPr>
+      <w:r>
+        <w:t>3.</w:t>
+      </w:r>
+      <w:r>
+        <w:t>3</w:t>
+      </w:r>
+      <w:r>
+        <w:t>.2</w:t>
+      </w:r>
+      <w:r>
+        <w:tab/>
+        <w:t>Message Board</w:t>
+      </w:r>
+    </w:p>
+    <w:p>
+      <w:pPr>
+        <w:jc w:val="both"/>
+      </w:pPr>
+    </w:p>
+    <w:p>
+      <w:pPr>
+        <w:jc w:val="both"/>
+      </w:pPr>
+      <w:r>
+        <w:t>Open the message board that you will see yours and other’s message</w:t>
+      </w:r>
+      <w:r>
+        <w:t xml:space="preserve"> with message title, time posted, and its creator. You can click on the message to see its detail description.</w:t>
+      </w:r>
+    </w:p>
+    <w:p>
+      <w:pPr>
+        <w:jc w:val="both"/>
+      </w:pPr>
+    </w:p>
+    <w:p>
+      <w:pPr>
+        <w:pStyle w:val="Heading3"/>
+        <w:jc w:val="both"/>
+      </w:pPr>
+      <w:r>
+        <w:t>3.</w:t>
+      </w:r>
+      <w:r>
+        <w:t>3</w:t>
+      </w:r>
+      <w:r>
+        <w:t>.3</w:t>
+      </w:r>
+      <w:r>
+        <w:tab/>
+        <w:t>Account Setting</w:t>
+      </w:r>
+    </w:p>
+    <w:p>
+      <w:pPr>
+        <w:jc w:val="both"/>
+      </w:pPr>
+    </w:p>
+    <w:p>
+      <w:pPr>
+        <w:jc w:val="both"/>
+      </w:pPr>
+      <w:r>
+        <w:t>You can change your account information here</w:t>
+      </w:r>
+      <w:r>
+        <w:t xml:space="preserve">, including </w:t>
+      </w:r>
+      <w:r>
+        <w:t>set up for become a driver, changing your name, age, gender, contact information, email address, and change your password. To become a driver, click on Driver Info button and enter your driver license and vehicle information, and then save.</w:t>
+      </w:r>
+    </w:p>
+    <w:p>
+      <w:pPr>
+        <w:jc w:val="both"/>
+      </w:pPr>
+    </w:p>
+    <w:p>
+      <w:pPr>
+        <w:jc w:val="both"/>
+      </w:pPr>
+    </w:p>
+    <w:p>
+      <w:pPr>
+        <w:pStyle w:val="Heading2"/>
+        <w:jc w:val="both"/>
+      </w:pPr>
+      <w:bookmarkStart w:id="47" w:name="_Toc480255378"/>
+      <w:bookmarkStart w:id="48" w:name="_Toc480348019"/>
+      <w:bookmarkStart w:id="49" w:name="_Toc275378687"/>
+      <w:r>
+        <w:t>3.</w:t>
+      </w:r>
+      <w:r>
+        <w:t>4</w:t>
+      </w:r>
+      <w:r>
+        <w:tab/>
+        <w:t>Exit S</w:t>
+      </w:r>
       <w:bookmarkEnd w:id="47"/>
-      <w:r>
-        <w:t>Your</w:t>
-      </w:r>
-      <w:r>
-        <w:t xml:space="preserve"> </w:t>
-      </w:r>
-      <w:r>
-        <w:t>Trip</w:t>
-      </w:r>
-    </w:p>
-    <w:p>
-      <w:pPr>
-        <w:jc w:val="both"/>
-      </w:pPr>
-    </w:p>
-    <w:p>
-      <w:pPr>
-        <w:jc w:val="both"/>
-      </w:pPr>
-      <w:r>
-        <w:t>Open the list of your trip</w:t>
-      </w:r>
-      <w:r>
-        <w:t>.</w:t>
-      </w:r>
-    </w:p>
-    <w:p>
-      <w:pPr>
-        <w:jc w:val="both"/>
-      </w:pPr>
-    </w:p>
-    <w:p>
-      <w:pPr>
-        <w:pStyle w:val="Heading3"/>
-        <w:jc w:val="both"/>
-      </w:pPr>
-      <w:r>
-        <w:t>3.</w:t>
-      </w:r>
-      <w:r>
-        <w:t>3</w:t>
-      </w:r>
-      <w:r>
-        <w:t>.2</w:t>
-      </w:r>
-      <w:r>
-        <w:tab/>
-        <w:t>Message Board</w:t>
-      </w:r>
-    </w:p>
-    <w:p>
-      <w:pPr>
-        <w:jc w:val="both"/>
-      </w:pPr>
-    </w:p>
-    <w:p>
-      <w:pPr>
-        <w:jc w:val="both"/>
-      </w:pPr>
-      <w:r>
-        <w:t>Open the message board that you will see yours and other’s message</w:t>
-      </w:r>
-      <w:r>
-        <w:t xml:space="preserve"> with message title, time posted, and its creator. You can click on the message to see its detail description.</w:t>
-      </w:r>
-    </w:p>
-    <w:p>
-      <w:pPr>
-        <w:jc w:val="both"/>
-      </w:pPr>
-    </w:p>
-    <w:p>
-      <w:pPr>
-        <w:pStyle w:val="Heading3"/>
-        <w:jc w:val="both"/>
-      </w:pPr>
-      <w:r>
-        <w:t>3.</w:t>
-      </w:r>
-      <w:r>
-        <w:t>3</w:t>
-      </w:r>
-      <w:r>
-        <w:t>.3</w:t>
-      </w:r>
-      <w:r>
-        <w:tab/>
-        <w:t>Account Setting</w:t>
-      </w:r>
-    </w:p>
-    <w:p>
-      <w:pPr>
-        <w:jc w:val="both"/>
-      </w:pPr>
-    </w:p>
-    <w:p>
-      <w:pPr>
-        <w:jc w:val="both"/>
-      </w:pPr>
-      <w:r>
-        <w:t>You can change your account information here</w:t>
-      </w:r>
-      <w:r>
-        <w:t xml:space="preserve">, including </w:t>
-      </w:r>
-      <w:r>
-        <w:t>set up for become a driver, changing your name, age, gender, contact information, email address, and change your password. To become a driver, click on Driver Info button and enter your driver license and vehicle information, and then save.</w:t>
-      </w:r>
-    </w:p>
-    <w:p>
-      <w:pPr>
-        <w:jc w:val="both"/>
-      </w:pPr>
-    </w:p>
-    <w:p>
-      <w:pPr>
-        <w:jc w:val="both"/>
-      </w:pPr>
-    </w:p>
-    <w:p>
-      <w:pPr>
-        <w:pStyle w:val="Heading2"/>
-        <w:jc w:val="both"/>
-      </w:pPr>
-      <w:bookmarkStart w:id="48" w:name="_Toc480255378"/>
-      <w:bookmarkStart w:id="49" w:name="_Toc480348019"/>
-      <w:bookmarkStart w:id="50" w:name="_Toc275378687"/>
-      <w:r>
-        <w:t>3.</w:t>
-      </w:r>
-      <w:r>
-        <w:t>4</w:t>
-      </w:r>
-      <w:r>
-        <w:tab/>
-        <w:t>Exit S</w:t>
-      </w:r>
       <w:bookmarkEnd w:id="48"/>
       <w:bookmarkEnd w:id="49"/>
-      <w:bookmarkEnd w:id="50"/>
       <w:r>
         <w:t>oftware</w:t>
       </w:r>
@@ -3773,11 +3771,11 @@
         </w:numPr>
         <w:ind w:left="720" w:hanging="720"/>
       </w:pPr>
-      <w:bookmarkStart w:id="51" w:name="_Toc275378693"/>
+      <w:bookmarkStart w:id="50" w:name="_Toc275378693"/>
       <w:r>
         <w:t>Appendix</w:t>
       </w:r>
-      <w:bookmarkEnd w:id="51"/>
+      <w:bookmarkEnd w:id="50"/>
     </w:p>
     <w:p>
       <w:pPr>
@@ -3822,10 +3820,16 @@
           <w:noProof/>
         </w:rPr>
         <w:drawing>
-          <wp:inline distT="0" distB="0" distL="0" distR="0">
-            <wp:extent cx="5943600" cy="4474210"/>
+          <wp:inline distT="0" distB="0" distL="0" distR="0" wp14:anchorId="474EB72F" wp14:editId="6BB5A5CB">
+            <wp:extent cx="5943600" cy="4493895"/>
             <wp:effectExtent l="0" t="0" r="0" b="0"/>
-            <wp:docPr id="15" name="Picture 15" descr="Design Preview [HomePageGUI]"/>
+            <wp:docPr id="4" name="Picture 3">
+              <a:extLst xmlns:a="http://schemas.openxmlformats.org/drawingml/2006/main">
+                <a:ext uri="{FF2B5EF4-FFF2-40B4-BE49-F238E27FC236}">
+                  <a16:creationId xmlns:a16="http://schemas.microsoft.com/office/drawing/2014/main" id="{50F34661-A581-467F-A28C-E6BB0A234664}"/>
+                </a:ext>
+              </a:extLst>
+            </wp:docPr>
             <wp:cNvGraphicFramePr>
               <a:graphicFrameLocks xmlns:a="http://schemas.openxmlformats.org/drawingml/2006/main" noChangeAspect="1"/>
             </wp:cNvGraphicFramePr>
@@ -3833,8 +3837,16 @@
               <a:graphicData uri="http://schemas.openxmlformats.org/drawingml/2006/picture">
                 <pic:pic xmlns:pic="http://schemas.openxmlformats.org/drawingml/2006/picture">
                   <pic:nvPicPr>
-                    <pic:cNvPr id="15" name="D60F86A.tmp"/>
-                    <pic:cNvPicPr/>
+                    <pic:cNvPr id="4" name="Picture 3">
+                      <a:extLst>
+                        <a:ext uri="{FF2B5EF4-FFF2-40B4-BE49-F238E27FC236}">
+                          <a16:creationId xmlns:a16="http://schemas.microsoft.com/office/drawing/2014/main" id="{50F34661-A581-467F-A28C-E6BB0A234664}"/>
+                        </a:ext>
+                      </a:extLst>
+                    </pic:cNvPr>
+                    <pic:cNvPicPr>
+                      <a:picLocks noChangeAspect="1"/>
+                    </pic:cNvPicPr>
                   </pic:nvPicPr>
                   <pic:blipFill>
                     <a:blip r:embed="rId25">
@@ -3851,7 +3863,7 @@
                   <pic:spPr>
                     <a:xfrm>
                       <a:off x="0" y="0"/>
-                      <a:ext cx="5943600" cy="4474210"/>
+                      <a:ext cx="5943600" cy="4493895"/>
                     </a:xfrm>
                     <a:prstGeom prst="rect">
                       <a:avLst/>
@@ -3891,7 +3903,7 @@
         <w:rPr>
           <w:i/>
         </w:rPr>
-        <w:t>Main Menu Screen</w:t>
+        <w:t>Home Page</w:t>
       </w:r>
     </w:p>
     <w:p>
@@ -4004,10 +4016,16 @@
           <w:noProof/>
         </w:rPr>
         <w:drawing>
-          <wp:inline distT="0" distB="0" distL="0" distR="0">
-            <wp:extent cx="5943600" cy="4474210"/>
+          <wp:inline distT="0" distB="0" distL="0" distR="0" wp14:anchorId="5F283194" wp14:editId="792F308E">
+            <wp:extent cx="5943600" cy="4493895"/>
             <wp:effectExtent l="0" t="0" r="0" b="0"/>
-            <wp:docPr id="10" name="Picture 10" descr="Design Preview [MessageBoardGUI]"/>
+            <wp:docPr id="3" name="Picture 2">
+              <a:extLst xmlns:a="http://schemas.openxmlformats.org/drawingml/2006/main">
+                <a:ext uri="{FF2B5EF4-FFF2-40B4-BE49-F238E27FC236}">
+                  <a16:creationId xmlns:a16="http://schemas.microsoft.com/office/drawing/2014/main" id="{AEF756F3-F69C-426C-B958-A60F14E20412}"/>
+                </a:ext>
+              </a:extLst>
+            </wp:docPr>
             <wp:cNvGraphicFramePr>
               <a:graphicFrameLocks xmlns:a="http://schemas.openxmlformats.org/drawingml/2006/main" noChangeAspect="1"/>
             </wp:cNvGraphicFramePr>
@@ -4015,8 +4033,16 @@
               <a:graphicData uri="http://schemas.openxmlformats.org/drawingml/2006/picture">
                 <pic:pic xmlns:pic="http://schemas.openxmlformats.org/drawingml/2006/picture">
                   <pic:nvPicPr>
-                    <pic:cNvPr id="10" name="D60C1F4.tmp"/>
-                    <pic:cNvPicPr/>
+                    <pic:cNvPr id="3" name="Picture 2">
+                      <a:extLst>
+                        <a:ext uri="{FF2B5EF4-FFF2-40B4-BE49-F238E27FC236}">
+                          <a16:creationId xmlns:a16="http://schemas.microsoft.com/office/drawing/2014/main" id="{AEF756F3-F69C-426C-B958-A60F14E20412}"/>
+                        </a:ext>
+                      </a:extLst>
+                    </pic:cNvPr>
+                    <pic:cNvPicPr>
+                      <a:picLocks noChangeAspect="1"/>
+                    </pic:cNvPicPr>
                   </pic:nvPicPr>
                   <pic:blipFill>
                     <a:blip r:embed="rId26">
@@ -4033,7 +4059,7 @@
                   <pic:spPr>
                     <a:xfrm>
                       <a:off x="0" y="0"/>
-                      <a:ext cx="5943600" cy="4474210"/>
+                      <a:ext cx="5943600" cy="4493895"/>
                     </a:xfrm>
                     <a:prstGeom prst="rect">
                       <a:avLst/>
@@ -4076,115 +4102,121 @@
         <w:rPr>
           <w:i/>
         </w:rPr>
-        <w:t>Message Board Screen</w:t>
-      </w:r>
-    </w:p>
-    <w:p>
-      <w:pPr>
-        <w:jc w:val="both"/>
-      </w:pPr>
-    </w:p>
-    <w:p>
-      <w:pPr>
-        <w:jc w:val="both"/>
-      </w:pPr>
-    </w:p>
-    <w:p>
-      <w:pPr>
-        <w:jc w:val="both"/>
-      </w:pPr>
-    </w:p>
-    <w:p>
-      <w:pPr>
-        <w:jc w:val="both"/>
-      </w:pPr>
-    </w:p>
-    <w:p>
-      <w:pPr>
-        <w:jc w:val="both"/>
-      </w:pPr>
-    </w:p>
-    <w:p>
-      <w:pPr>
-        <w:jc w:val="both"/>
-      </w:pPr>
-    </w:p>
-    <w:p>
-      <w:pPr>
-        <w:jc w:val="both"/>
-      </w:pPr>
-    </w:p>
-    <w:p>
-      <w:pPr>
-        <w:jc w:val="both"/>
-      </w:pPr>
-    </w:p>
-    <w:p>
-      <w:pPr>
-        <w:jc w:val="both"/>
-      </w:pPr>
-    </w:p>
-    <w:p>
-      <w:pPr>
-        <w:jc w:val="both"/>
-      </w:pPr>
-    </w:p>
-    <w:p>
-      <w:pPr>
-        <w:jc w:val="both"/>
-      </w:pPr>
-    </w:p>
-    <w:p>
-      <w:pPr>
-        <w:jc w:val="both"/>
-      </w:pPr>
-    </w:p>
-    <w:p>
-      <w:pPr>
-        <w:jc w:val="both"/>
-      </w:pPr>
-    </w:p>
-    <w:p>
-      <w:pPr>
-        <w:jc w:val="both"/>
-      </w:pPr>
-    </w:p>
-    <w:p>
-      <w:pPr>
-        <w:jc w:val="both"/>
-      </w:pPr>
-    </w:p>
-    <w:p>
-      <w:pPr>
-        <w:jc w:val="both"/>
-      </w:pPr>
-    </w:p>
-    <w:p>
-      <w:pPr>
-        <w:jc w:val="both"/>
-      </w:pPr>
-    </w:p>
-    <w:p>
-      <w:pPr>
-        <w:jc w:val="both"/>
-      </w:pPr>
-    </w:p>
-    <w:p>
-      <w:pPr>
-        <w:jc w:val="both"/>
-      </w:pPr>
-    </w:p>
-    <w:p>
-      <w:pPr>
-        <w:jc w:val="both"/>
+        <w:t xml:space="preserve">Message Board </w:t>
+      </w:r>
+      <w:r>
         <w:rPr>
           <w:i/>
         </w:rPr>
-      </w:pPr>
-      <w:r>
+        <w:t>Page</w:t>
+      </w:r>
+    </w:p>
+    <w:p>
+      <w:pPr>
+        <w:jc w:val="both"/>
+      </w:pPr>
+    </w:p>
+    <w:p>
+      <w:pPr>
+        <w:jc w:val="both"/>
+      </w:pPr>
+    </w:p>
+    <w:p>
+      <w:pPr>
+        <w:jc w:val="both"/>
+      </w:pPr>
+    </w:p>
+    <w:p>
+      <w:pPr>
+        <w:jc w:val="both"/>
+      </w:pPr>
+    </w:p>
+    <w:p>
+      <w:pPr>
+        <w:jc w:val="both"/>
+      </w:pPr>
+    </w:p>
+    <w:p>
+      <w:pPr>
+        <w:jc w:val="both"/>
+      </w:pPr>
+    </w:p>
+    <w:p>
+      <w:pPr>
+        <w:jc w:val="both"/>
+      </w:pPr>
+    </w:p>
+    <w:p>
+      <w:pPr>
+        <w:jc w:val="both"/>
+      </w:pPr>
+    </w:p>
+    <w:p>
+      <w:pPr>
+        <w:jc w:val="both"/>
+      </w:pPr>
+    </w:p>
+    <w:p>
+      <w:pPr>
+        <w:jc w:val="both"/>
+      </w:pPr>
+    </w:p>
+    <w:p>
+      <w:pPr>
+        <w:jc w:val="both"/>
+      </w:pPr>
+    </w:p>
+    <w:p>
+      <w:pPr>
+        <w:jc w:val="both"/>
+      </w:pPr>
+    </w:p>
+    <w:p>
+      <w:pPr>
+        <w:jc w:val="both"/>
+      </w:pPr>
+    </w:p>
+    <w:p>
+      <w:pPr>
+        <w:jc w:val="both"/>
+      </w:pPr>
+    </w:p>
+    <w:p>
+      <w:pPr>
+        <w:jc w:val="both"/>
+      </w:pPr>
+    </w:p>
+    <w:p>
+      <w:pPr>
+        <w:jc w:val="both"/>
+      </w:pPr>
+    </w:p>
+    <w:p>
+      <w:pPr>
+        <w:jc w:val="both"/>
+      </w:pPr>
+    </w:p>
+    <w:p>
+      <w:pPr>
+        <w:jc w:val="both"/>
+      </w:pPr>
+    </w:p>
+    <w:p>
+      <w:pPr>
+        <w:jc w:val="both"/>
+      </w:pPr>
+    </w:p>
+    <w:p>
+      <w:pPr>
+        <w:jc w:val="both"/>
         <w:rPr>
           <w:i/>
         </w:rPr>
+      </w:pPr>
+      <w:r>
+        <w:rPr>
+          <w:i/>
+        </w:rPr>
         <w:t>Screen Shots:</w:t>
       </w:r>
     </w:p>
@@ -4206,13 +4238,18 @@
       <w:r>
         <w:rPr>
           <w:i/>
-          <w:noProof/>
         </w:rPr>
         <w:drawing>
-          <wp:inline distT="0" distB="0" distL="0" distR="0">
-            <wp:extent cx="5943600" cy="4474210"/>
+          <wp:inline distT="0" distB="0" distL="0" distR="0" wp14:anchorId="11513EFE" wp14:editId="596CEFD2">
+            <wp:extent cx="5943600" cy="4502150"/>
             <wp:effectExtent l="0" t="0" r="0" b="0"/>
-            <wp:docPr id="9" name="Picture 9" descr="Design Preview [UserGUI]"/>
+            <wp:docPr id="1" name="Picture 2">
+              <a:extLst xmlns:a="http://schemas.openxmlformats.org/drawingml/2006/main">
+                <a:ext uri="{FF2B5EF4-FFF2-40B4-BE49-F238E27FC236}">
+                  <a16:creationId xmlns:a16="http://schemas.microsoft.com/office/drawing/2014/main" id="{463A937F-1614-4B61-A4D9-8F84AB096C31}"/>
+                </a:ext>
+              </a:extLst>
+            </wp:docPr>
             <wp:cNvGraphicFramePr>
               <a:graphicFrameLocks xmlns:a="http://schemas.openxmlformats.org/drawingml/2006/main" noChangeAspect="1"/>
             </wp:cNvGraphicFramePr>
@@ -4220,8 +4257,16 @@
               <a:graphicData uri="http://schemas.openxmlformats.org/drawingml/2006/picture">
                 <pic:pic xmlns:pic="http://schemas.openxmlformats.org/drawingml/2006/picture">
                   <pic:nvPicPr>
-                    <pic:cNvPr id="9" name="D605394.tmp"/>
-                    <pic:cNvPicPr/>
+                    <pic:cNvPr id="3" name="Picture 2">
+                      <a:extLst>
+                        <a:ext uri="{FF2B5EF4-FFF2-40B4-BE49-F238E27FC236}">
+                          <a16:creationId xmlns:a16="http://schemas.microsoft.com/office/drawing/2014/main" id="{463A937F-1614-4B61-A4D9-8F84AB096C31}"/>
+                        </a:ext>
+                      </a:extLst>
+                    </pic:cNvPr>
+                    <pic:cNvPicPr>
+                      <a:picLocks noChangeAspect="1"/>
+                    </pic:cNvPicPr>
                   </pic:nvPicPr>
                   <pic:blipFill>
                     <a:blip r:embed="rId27">
@@ -4238,7 +4283,7 @@
                   <pic:spPr>
                     <a:xfrm>
                       <a:off x="0" y="0"/>
-                      <a:ext cx="5943600" cy="4474210"/>
+                      <a:ext cx="5943600" cy="4502150"/>
                     </a:xfrm>
                     <a:prstGeom prst="rect">
                       <a:avLst/>
@@ -4266,6 +4311,8 @@
           <w:i/>
         </w:rPr>
       </w:pPr>
+      <w:bookmarkStart w:id="51" w:name="_GoBack"/>
+      <w:bookmarkEnd w:id="51"/>
     </w:p>
     <w:p>
       <w:pPr>
@@ -4275,13 +4322,7 @@
         <w:rPr>
           <w:i/>
         </w:rPr>
-        <w:t>User Information</w:t>
-      </w:r>
-      <w:r>
-        <w:rPr>
-          <w:i/>
-        </w:rPr>
-        <w:t xml:space="preserve"> Screen</w:t>
+        <w:t>Register Page</w:t>
       </w:r>
     </w:p>
     <w:p>
@@ -6281,7 +6322,6 @@
   <w:style w:type="character" w:default="1" w:styleId="DefaultParagraphFont">
     <w:name w:val="Default Paragraph Font"/>
     <w:uiPriority w:val="1"/>
-    <w:semiHidden/>
     <w:unhideWhenUsed/>
   </w:style>
   <w:style w:type="table" w:default="1" w:styleId="TableNormal">
@@ -6899,7 +6939,7 @@
 </file>
 
 <file path=customXml/itemProps1.xml><?xml version="1.0" encoding="utf-8"?>
-<ds:datastoreItem xmlns:ds="http://schemas.openxmlformats.org/officeDocument/2006/customXml" ds:itemID="{BF592090-8922-4D41-8D3C-3E53B765417D}">
+<ds:datastoreItem xmlns:ds="http://schemas.openxmlformats.org/officeDocument/2006/customXml" ds:itemID="{3111E86B-4C0E-478B-B5E8-DC8E26B9C861}">
   <ds:schemaRefs>
     <ds:schemaRef ds:uri="http://schemas.openxmlformats.org/officeDocument/2006/bibliography"/>
   </ds:schemaRefs>

</xml_diff>